<commit_message>
chg: Update to situation in Introduction brief
</commit_message>
<xml_diff>
--- a/UNDER DEVELOPMENT/OPAR JFACC JOINT AIR OPERATIONS PLAN.docx
+++ b/UNDER DEVELOPMENT/OPAR JFACC JOINT AIR OPERATIONS PLAN.docx
@@ -112,19 +112,11 @@
           <w:rFonts w:eastAsia="Times New Roman"/>
         </w:rPr>
       </w:pPr>
-      <w:proofErr w:type="spellStart"/>
-      <w:r>
-        <w:rPr>
-          <w:rFonts w:eastAsia="Times New Roman"/>
-        </w:rPr>
-        <w:t>Situation</w:t>
-      </w:r>
-      <w:proofErr w:type="spellEnd"/>
-      <w:r>
-        <w:rPr>
-          <w:rFonts w:eastAsia="Times New Roman"/>
-        </w:rPr>
-        <w:t xml:space="preserve">. </w:t>
+      <w:r>
+        <w:rPr>
+          <w:rFonts w:eastAsia="Times New Roman"/>
+        </w:rPr>
+        <w:t xml:space="preserve">Situation. </w:t>
       </w:r>
     </w:p>
     <w:p>
@@ -168,19 +160,11 @@
           <w:rFonts w:eastAsia="Times New Roman"/>
         </w:rPr>
       </w:pPr>
-      <w:proofErr w:type="spellStart"/>
-      <w:r>
-        <w:rPr>
-          <w:rFonts w:eastAsia="Times New Roman"/>
-        </w:rPr>
-        <w:t>Adversary</w:t>
-      </w:r>
-      <w:proofErr w:type="spellEnd"/>
-      <w:r>
-        <w:rPr>
-          <w:rFonts w:eastAsia="Times New Roman"/>
-        </w:rPr>
-        <w:t xml:space="preserve"> Forces. </w:t>
+      <w:r>
+        <w:rPr>
+          <w:rFonts w:eastAsia="Times New Roman"/>
+        </w:rPr>
+        <w:t xml:space="preserve">Adversary Forces. </w:t>
       </w:r>
     </w:p>
     <w:p>
@@ -217,19 +201,11 @@
           <w:rFonts w:eastAsia="Times New Roman"/>
         </w:rPr>
       </w:pPr>
-      <w:proofErr w:type="spellStart"/>
-      <w:r>
-        <w:rPr>
-          <w:rFonts w:eastAsia="Times New Roman"/>
-        </w:rPr>
-        <w:t>Friendly</w:t>
-      </w:r>
-      <w:proofErr w:type="spellEnd"/>
-      <w:r>
-        <w:rPr>
-          <w:rFonts w:eastAsia="Times New Roman"/>
-        </w:rPr>
-        <w:t xml:space="preserve"> Forces. </w:t>
+      <w:r>
+        <w:rPr>
+          <w:rFonts w:eastAsia="Times New Roman"/>
+        </w:rPr>
+        <w:t xml:space="preserve">Friendly Forces. </w:t>
       </w:r>
     </w:p>
     <w:p>
@@ -256,19 +232,11 @@
           <w:rFonts w:eastAsia="Times New Roman"/>
         </w:rPr>
       </w:pPr>
-      <w:proofErr w:type="spellStart"/>
-      <w:r>
-        <w:rPr>
-          <w:rFonts w:eastAsia="Times New Roman"/>
-        </w:rPr>
-        <w:t>Mission</w:t>
-      </w:r>
-      <w:proofErr w:type="spellEnd"/>
-      <w:r>
-        <w:rPr>
-          <w:rFonts w:eastAsia="Times New Roman"/>
-        </w:rPr>
-        <w:t xml:space="preserve">. </w:t>
+      <w:r>
+        <w:rPr>
+          <w:rFonts w:eastAsia="Times New Roman"/>
+        </w:rPr>
+        <w:t xml:space="preserve">Mission. </w:t>
       </w:r>
     </w:p>
     <w:p>
@@ -298,21 +266,7 @@
         <w:rPr>
           <w:rFonts w:eastAsia="Times New Roman"/>
         </w:rPr>
-        <w:t xml:space="preserve">Air </w:t>
-      </w:r>
-      <w:proofErr w:type="spellStart"/>
-      <w:r>
-        <w:rPr>
-          <w:rFonts w:eastAsia="Times New Roman"/>
-        </w:rPr>
-        <w:t>Operations</w:t>
-      </w:r>
-      <w:proofErr w:type="spellEnd"/>
-      <w:r>
-        <w:rPr>
-          <w:rFonts w:eastAsia="Times New Roman"/>
-        </w:rPr>
-        <w:t xml:space="preserve"> </w:t>
+        <w:t xml:space="preserve">Air Operations </w:t>
       </w:r>
     </w:p>
     <w:p>
@@ -326,35 +280,7 @@
         <w:rPr>
           <w:rFonts w:eastAsia="Times New Roman"/>
         </w:rPr>
-        <w:t xml:space="preserve">Joint </w:t>
-      </w:r>
-      <w:proofErr w:type="spellStart"/>
-      <w:r>
-        <w:rPr>
-          <w:rFonts w:eastAsia="Times New Roman"/>
-        </w:rPr>
-        <w:t>force</w:t>
-      </w:r>
-      <w:proofErr w:type="spellEnd"/>
-      <w:r>
-        <w:rPr>
-          <w:rFonts w:eastAsia="Times New Roman"/>
-        </w:rPr>
-        <w:t xml:space="preserve"> air </w:t>
-      </w:r>
-      <w:proofErr w:type="spellStart"/>
-      <w:r>
-        <w:rPr>
-          <w:rFonts w:eastAsia="Times New Roman"/>
-        </w:rPr>
-        <w:t>organization</w:t>
-      </w:r>
-      <w:proofErr w:type="spellEnd"/>
-      <w:r>
-        <w:rPr>
-          <w:rFonts w:eastAsia="Times New Roman"/>
-        </w:rPr>
-        <w:t xml:space="preserve">. </w:t>
+        <w:t xml:space="preserve">Joint force air organization. </w:t>
       </w:r>
     </w:p>
     <w:p>
@@ -366,21 +292,8 @@
         </w:numPr>
       </w:pPr>
       <w:r>
-        <w:t xml:space="preserve">132nd </w:t>
-      </w:r>
-      <w:proofErr w:type="spellStart"/>
-      <w:r>
-        <w:t>Virtual</w:t>
-      </w:r>
-      <w:proofErr w:type="spellEnd"/>
-      <w:r>
-        <w:t xml:space="preserve"> </w:t>
-      </w:r>
-      <w:proofErr w:type="spellStart"/>
-      <w:r>
-        <w:t>Wing</w:t>
-      </w:r>
-      <w:proofErr w:type="spellEnd"/>
+        <w:t>132nd Virtual Wing</w:t>
+      </w:r>
     </w:p>
     <w:p>
       <w:pPr>
@@ -391,13 +304,8 @@
         </w:numPr>
       </w:pPr>
       <w:r>
-        <w:t xml:space="preserve">617th </w:t>
-      </w:r>
-      <w:proofErr w:type="spellStart"/>
-      <w:r>
-        <w:t>Squadron</w:t>
-      </w:r>
-      <w:proofErr w:type="spellEnd"/>
+        <w:t>617th Squadron</w:t>
+      </w:r>
       <w:r>
         <w:t>: A10C</w:t>
       </w:r>
@@ -411,13 +319,8 @@
         </w:numPr>
       </w:pPr>
       <w:r>
-        <w:t xml:space="preserve">696th </w:t>
-      </w:r>
-      <w:proofErr w:type="spellStart"/>
-      <w:r>
-        <w:t>Squadron</w:t>
-      </w:r>
-      <w:proofErr w:type="spellEnd"/>
+        <w:t>696th Squadron</w:t>
+      </w:r>
       <w:r>
         <w:t>: KA-50</w:t>
       </w:r>
@@ -434,13 +337,8 @@
         <w:t>2</w:t>
       </w:r>
       <w:r>
-        <w:t xml:space="preserve">59th </w:t>
-      </w:r>
-      <w:proofErr w:type="spellStart"/>
-      <w:r>
-        <w:t>Squadron</w:t>
-      </w:r>
-      <w:proofErr w:type="spellEnd"/>
+        <w:t>59th Squadron</w:t>
+      </w:r>
       <w:r>
         <w:t>: MI-8</w:t>
       </w:r>
@@ -454,13 +352,8 @@
         </w:numPr>
       </w:pPr>
       <w:r>
-        <w:t xml:space="preserve">494th </w:t>
-      </w:r>
-      <w:proofErr w:type="spellStart"/>
-      <w:r>
-        <w:t>Squadron</w:t>
-      </w:r>
-      <w:proofErr w:type="spellEnd"/>
+        <w:t>494th Squadron</w:t>
+      </w:r>
       <w:r>
         <w:t>: F/A-18C</w:t>
       </w:r>
@@ -489,13 +382,8 @@
         </w:numPr>
       </w:pPr>
       <w:r>
-        <w:t xml:space="preserve">388th </w:t>
-      </w:r>
-      <w:proofErr w:type="spellStart"/>
-      <w:r>
-        <w:t>Squadron</w:t>
-      </w:r>
-      <w:proofErr w:type="spellEnd"/>
+        <w:t>388th Squadron</w:t>
+      </w:r>
       <w:r>
         <w:t>: F-16C</w:t>
       </w:r>
@@ -510,13 +398,8 @@
       </w:pPr>
       <w:r>
         <w:lastRenderedPageBreak/>
-        <w:t xml:space="preserve">23rd JTAC </w:t>
-      </w:r>
-      <w:proofErr w:type="spellStart"/>
-      <w:r>
-        <w:t>Squadron</w:t>
-      </w:r>
-      <w:proofErr w:type="spellEnd"/>
+        <w:t>23rd JTAC Squadron</w:t>
+      </w:r>
     </w:p>
     <w:p>
       <w:pPr>
@@ -527,13 +410,8 @@
         </w:numPr>
       </w:pPr>
       <w:r>
-        <w:t xml:space="preserve">176th AWACS </w:t>
-      </w:r>
-      <w:proofErr w:type="spellStart"/>
-      <w:r>
-        <w:t>Squadron</w:t>
-      </w:r>
-      <w:proofErr w:type="spellEnd"/>
+        <w:t>176th AWACS Squadron</w:t>
+      </w:r>
       <w:r>
         <w:t>: E-3</w:t>
       </w:r>
@@ -559,13 +437,8 @@
         </w:numPr>
       </w:pPr>
       <w:r>
-        <w:t xml:space="preserve">KC-135 MPRS </w:t>
-      </w:r>
-      <w:proofErr w:type="spellStart"/>
-      <w:r>
-        <w:t>Squadron</w:t>
-      </w:r>
-      <w:proofErr w:type="spellEnd"/>
+        <w:t>KC-135 MPRS Squadron</w:t>
+      </w:r>
     </w:p>
     <w:p>
       <w:pPr>
@@ -576,13 +449,8 @@
         </w:numPr>
       </w:pPr>
       <w:r>
-        <w:t xml:space="preserve">KC-135 </w:t>
-      </w:r>
-      <w:proofErr w:type="spellStart"/>
-      <w:r>
-        <w:t>Squadron</w:t>
-      </w:r>
-      <w:proofErr w:type="spellEnd"/>
+        <w:t>KC-135 Squadron</w:t>
+      </w:r>
     </w:p>
     <w:p>
       <w:pPr>
@@ -593,13 +461,8 @@
         </w:numPr>
       </w:pPr>
       <w:r>
-        <w:t xml:space="preserve">2x Patriot </w:t>
-      </w:r>
-      <w:proofErr w:type="spellStart"/>
-      <w:r>
-        <w:t>Battalions</w:t>
-      </w:r>
-      <w:proofErr w:type="spellEnd"/>
+        <w:t>2x Patriot Battalions</w:t>
+      </w:r>
     </w:p>
     <w:p>
       <w:pPr>
@@ -612,35 +475,7 @@
         <w:rPr>
           <w:rFonts w:eastAsia="Times New Roman"/>
         </w:rPr>
-        <w:t xml:space="preserve">Joint </w:t>
-      </w:r>
-      <w:proofErr w:type="spellStart"/>
-      <w:r>
-        <w:rPr>
-          <w:rFonts w:eastAsia="Times New Roman"/>
-        </w:rPr>
-        <w:t>force</w:t>
-      </w:r>
-      <w:proofErr w:type="spellEnd"/>
-      <w:r>
-        <w:rPr>
-          <w:rFonts w:eastAsia="Times New Roman"/>
-        </w:rPr>
-        <w:t xml:space="preserve"> air </w:t>
-      </w:r>
-      <w:proofErr w:type="spellStart"/>
-      <w:r>
-        <w:rPr>
-          <w:rFonts w:eastAsia="Times New Roman"/>
-        </w:rPr>
-        <w:t>objectives</w:t>
-      </w:r>
-      <w:proofErr w:type="spellEnd"/>
-      <w:r>
-        <w:rPr>
-          <w:rFonts w:eastAsia="Times New Roman"/>
-        </w:rPr>
-        <w:t xml:space="preserve">. </w:t>
+        <w:t xml:space="preserve">Joint force air objectives. </w:t>
       </w:r>
     </w:p>
     <w:p>
@@ -658,7 +493,13 @@
         <w:rPr>
           <w:lang w:val="en-US"/>
         </w:rPr>
-        <w:t>Destroy Syrian WMD capability.</w:t>
+        <w:t>Establish and maintain air superiority over Turkey and Israel</w:t>
+      </w:r>
+      <w:r>
+        <w:rPr>
+          <w:lang w:val="en-US"/>
+        </w:rPr>
+        <w:t>.</w:t>
       </w:r>
     </w:p>
     <w:p>
@@ -676,13 +517,7 @@
         <w:rPr>
           <w:lang w:val="en-US"/>
         </w:rPr>
-        <w:t>Establish and maintain air superiority over Turkey and Israel</w:t>
-      </w:r>
-      <w:r>
-        <w:rPr>
-          <w:lang w:val="en-US"/>
-        </w:rPr>
-        <w:t>.</w:t>
+        <w:t>Destroy Syrian WMD capability.</w:t>
       </w:r>
     </w:p>
     <w:p>
@@ -813,33 +648,11 @@
         </w:rPr>
         <w:t xml:space="preserve"> </w:t>
       </w:r>
-      <w:proofErr w:type="spellStart"/>
-      <w:r>
-        <w:rPr>
-          <w:rFonts w:eastAsia="Times New Roman"/>
-        </w:rPr>
-        <w:t>Beddown</w:t>
-      </w:r>
-      <w:proofErr w:type="spellEnd"/>
-      <w:r>
-        <w:rPr>
-          <w:rFonts w:eastAsia="Times New Roman"/>
-        </w:rPr>
-        <w:t xml:space="preserve"> </w:t>
-      </w:r>
-      <w:proofErr w:type="spellStart"/>
-      <w:r>
-        <w:rPr>
-          <w:rFonts w:eastAsia="Times New Roman"/>
-        </w:rPr>
-        <w:t>overview</w:t>
-      </w:r>
-      <w:proofErr w:type="spellEnd"/>
-      <w:r>
-        <w:rPr>
-          <w:rFonts w:eastAsia="Times New Roman"/>
-        </w:rPr>
-        <w:t xml:space="preserve">. </w:t>
+      <w:r>
+        <w:rPr>
+          <w:rFonts w:eastAsia="Times New Roman"/>
+        </w:rPr>
+        <w:t xml:space="preserve">Beddown overview. </w:t>
       </w:r>
     </w:p>
     <w:p>
@@ -863,14 +676,7 @@
         <w:rPr>
           <w:lang w:val="en-US"/>
         </w:rPr>
-        <w:t xml:space="preserve">Virtual Wing: Split between </w:t>
-      </w:r>
-      <w:proofErr w:type="spellStart"/>
-      <w:r>
-        <w:rPr>
-          <w:lang w:val="en-US"/>
-        </w:rPr>
-        <w:t>Inci</w:t>
+        <w:t>Virtual Wing: Split between Inci</w:t>
       </w:r>
       <w:r>
         <w:rPr>
@@ -882,14 +688,7 @@
         <w:rPr>
           <w:lang w:val="en-US"/>
         </w:rPr>
-        <w:t>k</w:t>
-      </w:r>
-      <w:proofErr w:type="spellEnd"/>
-      <w:r>
-        <w:rPr>
-          <w:lang w:val="en-US"/>
-        </w:rPr>
-        <w:t xml:space="preserve"> and Ramat David Airbase</w:t>
+        <w:t>k and Ramat David Airbase</w:t>
       </w:r>
     </w:p>
     <w:p>
@@ -907,30 +706,8 @@
         <w:rPr>
           <w:lang w:val="en-US"/>
         </w:rPr>
-        <w:t xml:space="preserve">617th: 1 </w:t>
-      </w:r>
-      <w:proofErr w:type="spellStart"/>
-      <w:r>
-        <w:rPr>
-          <w:lang w:val="en-US"/>
-        </w:rPr>
-        <w:t>detachement</w:t>
-      </w:r>
-      <w:proofErr w:type="spellEnd"/>
-      <w:r>
-        <w:rPr>
-          <w:lang w:val="en-US"/>
-        </w:rPr>
-        <w:t xml:space="preserve"> </w:t>
-      </w:r>
-      <w:proofErr w:type="spellStart"/>
-      <w:r>
-        <w:rPr>
-          <w:lang w:val="en-US"/>
-        </w:rPr>
-        <w:t>Incirlik</w:t>
-      </w:r>
-      <w:proofErr w:type="spellEnd"/>
+        <w:t>617th: 1 detachement Incirlik</w:t>
+      </w:r>
       <w:r>
         <w:rPr>
           <w:lang w:val="en-US"/>
@@ -953,30 +730,8 @@
         <w:rPr>
           <w:lang w:val="en-US"/>
         </w:rPr>
-        <w:t xml:space="preserve">696th: 1 </w:t>
-      </w:r>
-      <w:proofErr w:type="spellStart"/>
-      <w:r>
-        <w:rPr>
-          <w:lang w:val="en-US"/>
-        </w:rPr>
-        <w:t>detachement</w:t>
-      </w:r>
-      <w:proofErr w:type="spellEnd"/>
-      <w:r>
-        <w:rPr>
-          <w:lang w:val="en-US"/>
-        </w:rPr>
-        <w:t xml:space="preserve"> </w:t>
-      </w:r>
-      <w:proofErr w:type="spellStart"/>
-      <w:r>
-        <w:rPr>
-          <w:lang w:val="en-US"/>
-        </w:rPr>
-        <w:t>Incirlik</w:t>
-      </w:r>
-      <w:proofErr w:type="spellEnd"/>
+        <w:t>696th: 1 detachement Incirlik</w:t>
+      </w:r>
       <w:r>
         <w:rPr>
           <w:lang w:val="en-US"/>
@@ -999,30 +754,8 @@
         <w:rPr>
           <w:lang w:val="en-US"/>
         </w:rPr>
-        <w:t xml:space="preserve">259th: 1 </w:t>
-      </w:r>
-      <w:proofErr w:type="spellStart"/>
-      <w:r>
-        <w:rPr>
-          <w:lang w:val="en-US"/>
-        </w:rPr>
-        <w:t>detachement</w:t>
-      </w:r>
-      <w:proofErr w:type="spellEnd"/>
-      <w:r>
-        <w:rPr>
-          <w:lang w:val="en-US"/>
-        </w:rPr>
-        <w:t xml:space="preserve"> </w:t>
-      </w:r>
-      <w:proofErr w:type="spellStart"/>
-      <w:r>
-        <w:rPr>
-          <w:lang w:val="en-US"/>
-        </w:rPr>
-        <w:t>Incirlik</w:t>
-      </w:r>
-      <w:proofErr w:type="spellEnd"/>
+        <w:t>259th: 1 detachement Incirlik</w:t>
+      </w:r>
       <w:r>
         <w:rPr>
           <w:lang w:val="en-US"/>
@@ -1045,30 +778,8 @@
         <w:rPr>
           <w:lang w:val="en-US"/>
         </w:rPr>
-        <w:t xml:space="preserve">388th: 1 </w:t>
-      </w:r>
-      <w:proofErr w:type="spellStart"/>
-      <w:r>
-        <w:rPr>
-          <w:lang w:val="en-US"/>
-        </w:rPr>
-        <w:t>detachement</w:t>
-      </w:r>
-      <w:proofErr w:type="spellEnd"/>
-      <w:r>
-        <w:rPr>
-          <w:lang w:val="en-US"/>
-        </w:rPr>
-        <w:t xml:space="preserve"> </w:t>
-      </w:r>
-      <w:proofErr w:type="spellStart"/>
-      <w:r>
-        <w:rPr>
-          <w:lang w:val="en-US"/>
-        </w:rPr>
-        <w:t>Incirlik</w:t>
-      </w:r>
-      <w:proofErr w:type="spellEnd"/>
+        <w:t>388th: 1 detachement Incirlik</w:t>
+      </w:r>
       <w:r>
         <w:rPr>
           <w:lang w:val="en-US"/>
@@ -1133,14 +844,7 @@
         <w:rPr>
           <w:lang w:val="en-US"/>
         </w:rPr>
-        <w:t xml:space="preserve">Split between </w:t>
-      </w:r>
-      <w:proofErr w:type="spellStart"/>
-      <w:r>
-        <w:rPr>
-          <w:lang w:val="en-US"/>
-        </w:rPr>
-        <w:t>Inci</w:t>
+        <w:t>Split between Inci</w:t>
       </w:r>
       <w:r>
         <w:rPr>
@@ -1152,14 +856,7 @@
         <w:rPr>
           <w:lang w:val="en-US"/>
         </w:rPr>
-        <w:t>k</w:t>
-      </w:r>
-      <w:proofErr w:type="spellEnd"/>
-      <w:r>
-        <w:rPr>
-          <w:lang w:val="en-US"/>
-        </w:rPr>
-        <w:t xml:space="preserve"> and Ramat David Airbase</w:t>
+        <w:t>k and Ramat David Airbase</w:t>
       </w:r>
     </w:p>
     <w:p>
@@ -1177,14 +874,7 @@
         <w:rPr>
           <w:lang w:val="en-US"/>
         </w:rPr>
-        <w:t xml:space="preserve">KC-135 MPRS Squadron: </w:t>
-      </w:r>
-      <w:proofErr w:type="spellStart"/>
-      <w:r>
-        <w:rPr>
-          <w:lang w:val="en-US"/>
-        </w:rPr>
-        <w:t>Inci</w:t>
+        <w:t>KC-135 MPRS Squadron: Inci</w:t>
       </w:r>
       <w:r>
         <w:rPr>
@@ -1198,7 +888,6 @@
         </w:rPr>
         <w:t>k</w:t>
       </w:r>
-      <w:proofErr w:type="spellEnd"/>
     </w:p>
     <w:p>
       <w:pPr>
@@ -1215,14 +904,7 @@
         <w:rPr>
           <w:lang w:val="en-US"/>
         </w:rPr>
-        <w:t xml:space="preserve">KC-135 Squadron: </w:t>
-      </w:r>
-      <w:proofErr w:type="spellStart"/>
-      <w:r>
-        <w:rPr>
-          <w:lang w:val="en-US"/>
-        </w:rPr>
-        <w:t>Inci</w:t>
+        <w:t>KC-135 Squadron: Inci</w:t>
       </w:r>
       <w:r>
         <w:rPr>
@@ -1236,7 +918,6 @@
         </w:rPr>
         <w:t>k</w:t>
       </w:r>
-      <w:proofErr w:type="spellEnd"/>
     </w:p>
     <w:p>
       <w:pPr>
@@ -1253,16 +934,8 @@
         <w:rPr>
           <w:lang w:val="en-US"/>
         </w:rPr>
-        <w:t xml:space="preserve">E-3 Squadron: </w:t>
-      </w:r>
-      <w:proofErr w:type="spellStart"/>
-      <w:r>
-        <w:rPr>
-          <w:lang w:val="en-US"/>
-        </w:rPr>
-        <w:t>Incirlik</w:t>
-      </w:r>
-      <w:proofErr w:type="spellEnd"/>
+        <w:t>E-3 Squadron: Incirlik</w:t>
+      </w:r>
     </w:p>
     <w:p>
       <w:pPr>
@@ -1279,14 +952,7 @@
         <w:rPr>
           <w:lang w:val="en-US"/>
         </w:rPr>
-        <w:t xml:space="preserve">Patriot BN 1: </w:t>
-      </w:r>
-      <w:proofErr w:type="spellStart"/>
-      <w:r>
-        <w:rPr>
-          <w:lang w:val="en-US"/>
-        </w:rPr>
-        <w:t>Inci</w:t>
+        <w:t>Patriot BN 1: Inci</w:t>
       </w:r>
       <w:r>
         <w:rPr>
@@ -1300,7 +966,6 @@
         </w:rPr>
         <w:t>k</w:t>
       </w:r>
-      <w:proofErr w:type="spellEnd"/>
     </w:p>
     <w:p>
       <w:pPr>
@@ -1358,21 +1023,12 @@
           <w:lang w:val="en-US"/>
         </w:rPr>
       </w:pPr>
-      <w:proofErr w:type="gramStart"/>
-      <w:r>
-        <w:rPr>
-          <w:rFonts w:eastAsia="Times New Roman"/>
-          <w:lang w:val="en-US"/>
-        </w:rPr>
-        <w:t>Timing and duration of phases.</w:t>
-      </w:r>
-      <w:proofErr w:type="gramEnd"/>
-      <w:r>
-        <w:rPr>
-          <w:rFonts w:eastAsia="Times New Roman"/>
-          <w:lang w:val="en-US"/>
-        </w:rPr>
-        <w:t xml:space="preserve"> </w:t>
+      <w:r>
+        <w:rPr>
+          <w:rFonts w:eastAsia="Times New Roman"/>
+          <w:lang w:val="en-US"/>
+        </w:rPr>
+        <w:t xml:space="preserve">Timing and duration of phases. </w:t>
       </w:r>
     </w:p>
     <w:p>
@@ -1498,21 +1154,7 @@
         <w:rPr>
           <w:lang w:val="en-US"/>
         </w:rPr>
-        <w:t xml:space="preserve">Phase 2.1: </w:t>
-      </w:r>
-      <w:proofErr w:type="spellStart"/>
-      <w:r>
-        <w:rPr>
-          <w:lang w:val="en-US"/>
-        </w:rPr>
-        <w:t>DCA+Support</w:t>
-      </w:r>
-      <w:proofErr w:type="spellEnd"/>
-      <w:r>
-        <w:rPr>
-          <w:lang w:val="en-US"/>
-        </w:rPr>
-        <w:t xml:space="preserve"> ground forces+ OCA</w:t>
+        <w:t>Phase 2.1: DCA+Support ground forces+ OCA</w:t>
       </w:r>
     </w:p>
     <w:p>
@@ -1548,21 +1190,7 @@
         <w:rPr>
           <w:lang w:val="en-US"/>
         </w:rPr>
-        <w:t xml:space="preserve">Phase 2.2: </w:t>
-      </w:r>
-      <w:proofErr w:type="spellStart"/>
-      <w:r>
-        <w:rPr>
-          <w:lang w:val="en-US"/>
-        </w:rPr>
-        <w:t>DCA+Support</w:t>
-      </w:r>
-      <w:proofErr w:type="spellEnd"/>
-      <w:r>
-        <w:rPr>
-          <w:lang w:val="en-US"/>
-        </w:rPr>
-        <w:t xml:space="preserve"> ground forces + Air Interdiction</w:t>
+        <w:t>Phase 2.2: DCA+Support ground forces + Air Interdiction</w:t>
       </w:r>
     </w:p>
     <w:p>
@@ -1653,7 +1281,6 @@
           <w:lang w:val="en-US"/>
         </w:rPr>
       </w:pPr>
-      <w:proofErr w:type="gramStart"/>
       <w:r>
         <w:rPr>
           <w:lang w:val="en-US"/>
@@ -1667,7 +1294,6 @@
         </w:rPr>
         <w:t>.</w:t>
       </w:r>
-      <w:proofErr w:type="gramEnd"/>
       <w:r>
         <w:rPr>
           <w:rFonts w:eastAsia="Times New Roman"/>
@@ -1744,23 +1370,7 @@
           <w:rFonts w:eastAsia="Times New Roman"/>
           <w:lang w:val="en-US"/>
         </w:rPr>
-        <w:t xml:space="preserve">In phase 1.2 </w:t>
-      </w:r>
-      <w:proofErr w:type="gramStart"/>
-      <w:r>
-        <w:rPr>
-          <w:rFonts w:eastAsia="Times New Roman"/>
-          <w:lang w:val="en-US"/>
-        </w:rPr>
-        <w:t>focus</w:t>
-      </w:r>
-      <w:proofErr w:type="gramEnd"/>
-      <w:r>
-        <w:rPr>
-          <w:rFonts w:eastAsia="Times New Roman"/>
-          <w:lang w:val="en-US"/>
-        </w:rPr>
-        <w:t xml:space="preserve"> will shift from DCA to OCA in order to </w:t>
+        <w:t xml:space="preserve">In phase 1.2 focus will shift from DCA to OCA in order to </w:t>
       </w:r>
       <w:r>
         <w:rPr>
@@ -1826,7 +1436,6 @@
           <w:lang w:val="en-US"/>
         </w:rPr>
       </w:pPr>
-      <w:proofErr w:type="gramStart"/>
       <w:r>
         <w:rPr>
           <w:lang w:val="en-US"/>
@@ -1839,7 +1448,6 @@
         </w:rPr>
         <w:t>.</w:t>
       </w:r>
-      <w:proofErr w:type="gramEnd"/>
       <w:r>
         <w:rPr>
           <w:rFonts w:eastAsia="Times New Roman"/>
@@ -1941,23 +1549,7 @@
           <w:rFonts w:eastAsia="Times New Roman"/>
           <w:lang w:val="en-US"/>
         </w:rPr>
-        <w:t xml:space="preserve">In phase 2.2 </w:t>
-      </w:r>
-      <w:proofErr w:type="gramStart"/>
-      <w:r>
-        <w:rPr>
-          <w:rFonts w:eastAsia="Times New Roman"/>
-          <w:lang w:val="en-US"/>
-        </w:rPr>
-        <w:t>focus</w:t>
-      </w:r>
-      <w:proofErr w:type="gramEnd"/>
-      <w:r>
-        <w:rPr>
-          <w:rFonts w:eastAsia="Times New Roman"/>
-          <w:lang w:val="en-US"/>
-        </w:rPr>
-        <w:t xml:space="preserve"> of the air operations will shift from OCA to Air Interdiction in order to destroy the long term Syrian ability to conduct offensives in the region.</w:t>
+        <w:t>In phase 2.2 focus of the air operations will shift from OCA to Air Interdiction in order to destroy the long term Syrian ability to conduct offensives in the region.</w:t>
       </w:r>
     </w:p>
     <w:p>
@@ -2032,7 +1624,6 @@
           <w:lang w:val="en-US"/>
         </w:rPr>
       </w:pPr>
-      <w:proofErr w:type="gramStart"/>
       <w:r>
         <w:rPr>
           <w:lang w:val="en-US"/>
@@ -2045,7 +1636,6 @@
         </w:rPr>
         <w:t>.</w:t>
       </w:r>
-      <w:proofErr w:type="gramEnd"/>
       <w:r>
         <w:rPr>
           <w:rFonts w:eastAsia="Times New Roman"/>
@@ -2276,7 +1866,7 @@
         <w:rPr>
           <w:lang w:val="en-US"/>
         </w:rPr>
-        <w:t>Deny military resupply capability.</w:t>
+        <w:t>Reduce Syrian ability to produce military equipment.</w:t>
       </w:r>
     </w:p>
     <w:p>
@@ -2294,7 +1884,7 @@
         <w:rPr>
           <w:lang w:val="en-US"/>
         </w:rPr>
-        <w:t>Reduce Syrian repair capability.</w:t>
+        <w:t>Deny military resupply capability.</w:t>
       </w:r>
     </w:p>
     <w:p>
@@ -2312,19 +1902,7 @@
         <w:rPr>
           <w:lang w:val="en-US"/>
         </w:rPr>
-        <w:t xml:space="preserve">Eliminate </w:t>
-      </w:r>
-      <w:r>
-        <w:rPr>
-          <w:lang w:val="en-US"/>
-        </w:rPr>
-        <w:t>Syrian</w:t>
-      </w:r>
-      <w:r>
-        <w:rPr>
-          <w:lang w:val="en-US"/>
-        </w:rPr>
-        <w:t xml:space="preserve"> long-term offensive capability.</w:t>
+        <w:t>Reduce Syrian repair capability.</w:t>
       </w:r>
     </w:p>
     <w:p>
@@ -2335,6 +1913,36 @@
           <w:numId w:val="23"/>
         </w:numPr>
         <w:rPr>
+          <w:lang w:val="en-US"/>
+        </w:rPr>
+      </w:pPr>
+      <w:r>
+        <w:rPr>
+          <w:lang w:val="en-US"/>
+        </w:rPr>
+        <w:t xml:space="preserve">Eliminate </w:t>
+      </w:r>
+      <w:r>
+        <w:rPr>
+          <w:lang w:val="en-US"/>
+        </w:rPr>
+        <w:t>Syrian</w:t>
+      </w:r>
+      <w:r>
+        <w:rPr>
+          <w:lang w:val="en-US"/>
+        </w:rPr>
+        <w:t xml:space="preserve"> long-term offensive capability.</w:t>
+      </w:r>
+    </w:p>
+    <w:p>
+      <w:pPr>
+        <w:pStyle w:val="Ingenmellomrom"/>
+        <w:numPr>
+          <w:ilvl w:val="0"/>
+          <w:numId w:val="23"/>
+        </w:numPr>
+        <w:rPr>
           <w:rFonts w:eastAsia="Times New Roman"/>
           <w:lang w:val="en-US"/>
         </w:rPr>
@@ -2371,7 +1979,6 @@
           <w:lang w:val="en-US"/>
         </w:rPr>
       </w:pPr>
-      <w:proofErr w:type="gramStart"/>
       <w:r>
         <w:rPr>
           <w:rFonts w:eastAsia="Times New Roman"/>
@@ -2379,7 +1986,6 @@
         </w:rPr>
         <w:t>Coordinating Instructions.</w:t>
       </w:r>
-      <w:proofErr w:type="gramEnd"/>
     </w:p>
     <w:p>
       <w:pPr>
@@ -2479,23 +2085,7 @@
           <w:rFonts w:eastAsia="Times New Roman"/>
           <w:lang w:val="en-US"/>
         </w:rPr>
-        <w:t xml:space="preserve">All other civilian airfields in Turkey, Israel and Lebanon </w:t>
-      </w:r>
-      <w:proofErr w:type="gramStart"/>
-      <w:r>
-        <w:rPr>
-          <w:rFonts w:eastAsia="Times New Roman"/>
-          <w:lang w:val="en-US"/>
-        </w:rPr>
-        <w:t>is</w:t>
-      </w:r>
-      <w:proofErr w:type="gramEnd"/>
-      <w:r>
-        <w:rPr>
-          <w:rFonts w:eastAsia="Times New Roman"/>
-          <w:lang w:val="en-US"/>
-        </w:rPr>
-        <w:t xml:space="preserve"> closed</w:t>
+        <w:t>All other civilian airfields in Turkey, Israel and Lebanon is closed</w:t>
       </w:r>
       <w:r>
         <w:rPr>
@@ -2522,19 +2112,15 @@
           <w:rFonts w:eastAsia="Times New Roman"/>
           <w:lang w:val="en-US"/>
         </w:rPr>
-        <w:t xml:space="preserve">Civilian air traffic is expected in Syrian from the EAST (via corridor in Iraq into </w:t>
-      </w:r>
-      <w:proofErr w:type="spellStart"/>
-      <w:proofErr w:type="gramStart"/>
-      <w:r>
-        <w:rPr>
-          <w:rFonts w:eastAsia="Times New Roman"/>
-          <w:lang w:val="en-US"/>
-        </w:rPr>
-        <w:t>easter</w:t>
-      </w:r>
-      <w:proofErr w:type="spellEnd"/>
-      <w:proofErr w:type="gramEnd"/>
+        <w:t>Civilian air traffic is expected in Syrian from the EAST (via corridor in Iraq into easter</w:t>
+      </w:r>
+      <w:r>
+        <w:rPr>
+          <w:rFonts w:eastAsia="Times New Roman"/>
+          <w:lang w:val="en-US"/>
+        </w:rPr>
+        <w:t>n</w:t>
+      </w:r>
       <w:r>
         <w:rPr>
           <w:rFonts w:eastAsia="Times New Roman"/>
@@ -2621,6 +2207,26 @@
     <w:p>
       <w:pPr>
         <w:pStyle w:val="Ingenmellomrom"/>
+        <w:numPr>
+          <w:ilvl w:val="0"/>
+          <w:numId w:val="21"/>
+        </w:numPr>
+        <w:rPr>
+          <w:rFonts w:eastAsia="Times New Roman"/>
+          <w:lang w:val="en-US"/>
+        </w:rPr>
+      </w:pPr>
+      <w:r>
+        <w:rPr>
+          <w:rFonts w:eastAsia="Times New Roman"/>
+          <w:lang w:val="en-US"/>
+        </w:rPr>
+        <w:t>All JFACC units will pay particular attention to not attack any Russian units in order to make sure Russia stays out of the conflict.</w:t>
+      </w:r>
+    </w:p>
+    <w:p>
+      <w:pPr>
+        <w:pStyle w:val="Ingenmellomrom"/>
         <w:rPr>
           <w:rFonts w:eastAsia="Times New Roman"/>
           <w:lang w:val="en-US"/>
@@ -2877,33 +2483,15 @@
           <w:rFonts w:eastAsia="Times New Roman"/>
           <w:lang w:val="en-US"/>
         </w:rPr>
-        <w:t>Supporting assets, such as KC-</w:t>
-      </w:r>
-      <w:proofErr w:type="gramStart"/>
-      <w:r>
-        <w:rPr>
-          <w:rFonts w:eastAsia="Times New Roman"/>
-          <w:lang w:val="en-US"/>
-        </w:rPr>
-        <w:t>135 ,</w:t>
-      </w:r>
-      <w:proofErr w:type="gramEnd"/>
-      <w:r>
-        <w:rPr>
-          <w:rFonts w:eastAsia="Times New Roman"/>
-          <w:lang w:val="en-US"/>
-        </w:rPr>
-        <w:t xml:space="preserve"> KC-135 MPRS and E-3 can surge their operations for one ATO day (increasing their numbers by one, but the next event will then have one aircraft less due to </w:t>
-      </w:r>
-      <w:proofErr w:type="spellStart"/>
-      <w:r>
-        <w:rPr>
-          <w:rFonts w:eastAsia="Times New Roman"/>
-          <w:lang w:val="en-US"/>
-        </w:rPr>
-        <w:t>maintainance</w:t>
-      </w:r>
-      <w:proofErr w:type="spellEnd"/>
+        <w:t xml:space="preserve">Supporting assets, such as KC-135 , KC-135 MPRS and E-3 can surge their operations for one ATO day (increasing their numbers by one, but the next event will then have one aircraft less due to </w:t>
+      </w:r>
+      <w:r>
+        <w:rPr>
+          <w:rFonts w:eastAsia="Times New Roman"/>
+          <w:lang w:val="en-US"/>
+        </w:rPr>
+        <w:t>maintenance</w:t>
+      </w:r>
       <w:r>
         <w:rPr>
           <w:rFonts w:eastAsia="Times New Roman"/>
@@ -2940,19 +2528,11 @@
           <w:rFonts w:eastAsia="Times New Roman"/>
         </w:rPr>
       </w:pPr>
-      <w:proofErr w:type="spellStart"/>
-      <w:r>
-        <w:rPr>
-          <w:rFonts w:eastAsia="Times New Roman"/>
-        </w:rPr>
-        <w:t>Logistics</w:t>
-      </w:r>
-      <w:proofErr w:type="spellEnd"/>
-      <w:r>
-        <w:rPr>
-          <w:rFonts w:eastAsia="Times New Roman"/>
-        </w:rPr>
-        <w:t xml:space="preserve">. </w:t>
+      <w:r>
+        <w:rPr>
+          <w:rFonts w:eastAsia="Times New Roman"/>
+        </w:rPr>
+        <w:t xml:space="preserve">Logistics. </w:t>
       </w:r>
     </w:p>
     <w:p>
@@ -3061,19 +2641,12 @@
           <w:rFonts w:eastAsia="Times New Roman"/>
         </w:rPr>
       </w:pPr>
-      <w:proofErr w:type="spellStart"/>
-      <w:r>
-        <w:rPr>
-          <w:rFonts w:eastAsia="Times New Roman"/>
-        </w:rPr>
-        <w:t>Command</w:t>
-      </w:r>
-      <w:proofErr w:type="spellEnd"/>
-      <w:r>
-        <w:rPr>
-          <w:rFonts w:eastAsia="Times New Roman"/>
-        </w:rPr>
-        <w:t xml:space="preserve">. Control. and Communications </w:t>
+      <w:r>
+        <w:rPr>
+          <w:rFonts w:eastAsia="Times New Roman"/>
+        </w:rPr>
+        <w:lastRenderedPageBreak/>
+        <w:t xml:space="preserve">Command. Control. and Communications </w:t>
       </w:r>
     </w:p>
     <w:p>
@@ -3083,19 +2656,11 @@
           <w:rFonts w:eastAsia="Times New Roman"/>
         </w:rPr>
       </w:pPr>
-      <w:proofErr w:type="spellStart"/>
-      <w:r>
-        <w:rPr>
-          <w:rFonts w:eastAsia="Times New Roman"/>
-        </w:rPr>
-        <w:t>Command</w:t>
-      </w:r>
-      <w:proofErr w:type="spellEnd"/>
-      <w:r>
-        <w:rPr>
-          <w:rFonts w:eastAsia="Times New Roman"/>
-        </w:rPr>
-        <w:t xml:space="preserve"> </w:t>
+      <w:r>
+        <w:rPr>
+          <w:rFonts w:eastAsia="Times New Roman"/>
+        </w:rPr>
+        <w:t xml:space="preserve">Command </w:t>
       </w:r>
     </w:p>
     <w:p>
@@ -3149,18 +2714,17 @@
     </w:p>
     <w:p>
       <w:pPr>
-        <w:pStyle w:val="Ingenmellomrom"/>
-        <w:rPr>
-          <w:rFonts w:eastAsia="Times New Roman"/>
-          <w:lang w:val="en-US"/>
-        </w:rPr>
-      </w:pPr>
-      <w:r>
-        <w:rPr>
-          <w:rFonts w:eastAsia="Times New Roman"/>
-          <w:lang w:val="en-US"/>
-        </w:rPr>
-        <w:lastRenderedPageBreak/>
+        <w:pStyle w:val="Overskrift3"/>
+        <w:rPr>
+          <w:rFonts w:eastAsia="Times New Roman"/>
+          <w:lang w:val="en-US"/>
+        </w:rPr>
+      </w:pPr>
+      <w:r>
+        <w:rPr>
+          <w:rFonts w:eastAsia="Times New Roman"/>
+          <w:lang w:val="en-US"/>
+        </w:rPr>
         <w:t>Chain of command:</w:t>
       </w:r>
     </w:p>
@@ -3172,32 +2736,22 @@
           <w:lang w:val="en-US"/>
         </w:rPr>
       </w:pPr>
-      <w:proofErr w:type="gramStart"/>
-      <w:r>
-        <w:rPr>
-          <w:rFonts w:eastAsia="Times New Roman"/>
-          <w:lang w:val="en-US"/>
-        </w:rPr>
-        <w:t>JFACC  --</w:t>
-      </w:r>
-      <w:proofErr w:type="gramEnd"/>
-      <w:r>
-        <w:rPr>
-          <w:rFonts w:eastAsia="Times New Roman"/>
-          <w:lang w:val="en-US"/>
-        </w:rPr>
-        <w:t>&gt;   AOC   --&gt;   AWACS   --&gt;  (Mission Commander)   --&gt;   Flight lead</w:t>
-      </w:r>
-    </w:p>
-    <w:p>
-      <w:pPr>
-        <w:pStyle w:val="Ingenmellomrom"/>
-        <w:rPr>
-          <w:rFonts w:eastAsia="Times New Roman"/>
-          <w:lang w:val="en-US"/>
-        </w:rPr>
-      </w:pPr>
-      <w:proofErr w:type="gramStart"/>
+      <w:r>
+        <w:rPr>
+          <w:rFonts w:eastAsia="Times New Roman"/>
+          <w:lang w:val="en-US"/>
+        </w:rPr>
+        <w:t>JFACC  --&gt;   AOC   --&gt;   AWACS   --&gt;  (Mission Commander)   --&gt;   Flight lead</w:t>
+      </w:r>
+    </w:p>
+    <w:p>
+      <w:pPr>
+        <w:pStyle w:val="Ingenmellomrom"/>
+        <w:rPr>
+          <w:rFonts w:eastAsia="Times New Roman"/>
+          <w:lang w:val="en-US"/>
+        </w:rPr>
+      </w:pPr>
       <w:r>
         <w:rPr>
           <w:rFonts w:eastAsia="Times New Roman"/>
@@ -3205,7 +2759,6 @@
         </w:rPr>
         <w:t>Mission commander only relevant for COMAO/Package operations tasked as such on the ATO.</w:t>
       </w:r>
-      <w:proofErr w:type="gramEnd"/>
     </w:p>
     <w:p>
       <w:pPr>
@@ -3273,25 +2826,7 @@
           <w:rFonts w:eastAsia="Times New Roman"/>
           <w:lang w:val="en-US"/>
         </w:rPr>
-        <w:t xml:space="preserve">Daily </w:t>
-      </w:r>
-      <w:proofErr w:type="spellStart"/>
-      <w:proofErr w:type="gramStart"/>
-      <w:r>
-        <w:rPr>
-          <w:rFonts w:eastAsia="Times New Roman"/>
-          <w:lang w:val="en-US"/>
-        </w:rPr>
-        <w:t>a</w:t>
-      </w:r>
-      <w:proofErr w:type="spellEnd"/>
-      <w:proofErr w:type="gramEnd"/>
-      <w:r>
-        <w:rPr>
-          <w:rFonts w:eastAsia="Times New Roman"/>
-          <w:lang w:val="en-US"/>
-        </w:rPr>
-        <w:t xml:space="preserve"> AOD will be published from JFACC that provides updated guidance, priorities and allocation. </w:t>
+        <w:t xml:space="preserve">Daily a AOD will be published from JFACC that provides updated guidance, priorities and allocation. </w:t>
       </w:r>
       <w:r>
         <w:rPr>
@@ -3318,25 +2853,7 @@
           <w:rFonts w:eastAsia="Times New Roman"/>
           <w:lang w:val="en-US"/>
         </w:rPr>
-        <w:t xml:space="preserve">Daily </w:t>
-      </w:r>
-      <w:proofErr w:type="spellStart"/>
-      <w:proofErr w:type="gramStart"/>
-      <w:r>
-        <w:rPr>
-          <w:rFonts w:eastAsia="Times New Roman"/>
-          <w:lang w:val="en-US"/>
-        </w:rPr>
-        <w:t>a</w:t>
-      </w:r>
-      <w:proofErr w:type="spellEnd"/>
-      <w:proofErr w:type="gramEnd"/>
-      <w:r>
-        <w:rPr>
-          <w:rFonts w:eastAsia="Times New Roman"/>
-          <w:lang w:val="en-US"/>
-        </w:rPr>
-        <w:t xml:space="preserve"> ATO will be published, based on the AOD.</w:t>
+        <w:t>Daily a ATO will be published, based on the AOD.</w:t>
       </w:r>
     </w:p>
     <w:p>
@@ -3397,21 +2914,12 @@
           <w:lang w:val="en-US"/>
         </w:rPr>
       </w:pPr>
-      <w:proofErr w:type="spellStart"/>
       <w:r>
         <w:rPr>
           <w:b/>
           <w:lang w:val="en-US"/>
         </w:rPr>
-        <w:t>CombatFlite</w:t>
-      </w:r>
-      <w:proofErr w:type="spellEnd"/>
-      <w:r>
-        <w:rPr>
-          <w:b/>
-          <w:lang w:val="en-US"/>
-        </w:rPr>
-        <w:t xml:space="preserve"> files:</w:t>
+        <w:t>CombatFlite files:</w:t>
       </w:r>
     </w:p>
     <w:p>
@@ -3429,21 +2937,7 @@
         <w:rPr>
           <w:lang w:val="en-US"/>
         </w:rPr>
-        <w:t xml:space="preserve">Airspace Control Plan: All </w:t>
-      </w:r>
-      <w:proofErr w:type="spellStart"/>
-      <w:r>
-        <w:rPr>
-          <w:lang w:val="en-US"/>
-        </w:rPr>
-        <w:t>navpoints</w:t>
-      </w:r>
-      <w:proofErr w:type="spellEnd"/>
-      <w:r>
-        <w:rPr>
-          <w:lang w:val="en-US"/>
-        </w:rPr>
-        <w:t>, CP/IP, tanker tracks</w:t>
+        <w:t>Airspace Control Plan: All navpoints, CP/IP, tanker tracks</w:t>
       </w:r>
       <w:r>
         <w:rPr>
@@ -3469,19 +2963,29 @@
           <w:lang w:val="en-US"/>
         </w:rPr>
       </w:pPr>
-      <w:proofErr w:type="spellStart"/>
-      <w:r>
-        <w:rPr>
-          <w:lang w:val="en-US"/>
-        </w:rPr>
-        <w:t>Availeble</w:t>
-      </w:r>
-      <w:proofErr w:type="spellEnd"/>
-      <w:r>
-        <w:rPr>
-          <w:lang w:val="en-US"/>
-        </w:rPr>
-        <w:t xml:space="preserve"> on website Updated by AOC.</w:t>
+      <w:r>
+        <w:rPr>
+          <w:lang w:val="en-US"/>
+        </w:rPr>
+        <w:t>Available</w:t>
+      </w:r>
+      <w:r>
+        <w:rPr>
+          <w:lang w:val="en-US"/>
+        </w:rPr>
+        <w:t xml:space="preserve"> on website</w:t>
+      </w:r>
+      <w:r>
+        <w:rPr>
+          <w:lang w:val="en-US"/>
+        </w:rPr>
+        <w:t>.</w:t>
+      </w:r>
+      <w:r>
+        <w:rPr>
+          <w:lang w:val="en-US"/>
+        </w:rPr>
+        <w:t xml:space="preserve"> Updated by AOC.</w:t>
       </w:r>
     </w:p>
     <w:p>
@@ -3513,19 +3017,29 @@
           <w:lang w:val="en-US"/>
         </w:rPr>
       </w:pPr>
-      <w:proofErr w:type="spellStart"/>
-      <w:r>
-        <w:rPr>
-          <w:lang w:val="en-US"/>
-        </w:rPr>
-        <w:t>Availeble</w:t>
-      </w:r>
-      <w:proofErr w:type="spellEnd"/>
-      <w:r>
-        <w:rPr>
-          <w:lang w:val="en-US"/>
-        </w:rPr>
-        <w:t xml:space="preserve"> on website Updated by VIS/JFACC.</w:t>
+      <w:r>
+        <w:rPr>
+          <w:lang w:val="en-US"/>
+        </w:rPr>
+        <w:t>Available</w:t>
+      </w:r>
+      <w:r>
+        <w:rPr>
+          <w:lang w:val="en-US"/>
+        </w:rPr>
+        <w:t xml:space="preserve"> on website</w:t>
+      </w:r>
+      <w:r>
+        <w:rPr>
+          <w:lang w:val="en-US"/>
+        </w:rPr>
+        <w:t>.</w:t>
+      </w:r>
+      <w:r>
+        <w:rPr>
+          <w:lang w:val="en-US"/>
+        </w:rPr>
+        <w:t xml:space="preserve"> Updated by VIS/JFACC.</w:t>
       </w:r>
     </w:p>
     <w:p>
@@ -3557,19 +3071,29 @@
           <w:lang w:val="en-US"/>
         </w:rPr>
       </w:pPr>
-      <w:proofErr w:type="spellStart"/>
-      <w:r>
-        <w:rPr>
-          <w:lang w:val="en-US"/>
-        </w:rPr>
-        <w:t>Availeble</w:t>
-      </w:r>
-      <w:proofErr w:type="spellEnd"/>
-      <w:r>
-        <w:rPr>
-          <w:lang w:val="en-US"/>
-        </w:rPr>
-        <w:t xml:space="preserve"> on website Updated by VIS.</w:t>
+      <w:r>
+        <w:rPr>
+          <w:lang w:val="en-US"/>
+        </w:rPr>
+        <w:t>Available</w:t>
+      </w:r>
+      <w:r>
+        <w:rPr>
+          <w:lang w:val="en-US"/>
+        </w:rPr>
+        <w:t xml:space="preserve"> on website</w:t>
+      </w:r>
+      <w:r>
+        <w:rPr>
+          <w:lang w:val="en-US"/>
+        </w:rPr>
+        <w:t>.</w:t>
+      </w:r>
+      <w:r>
+        <w:rPr>
+          <w:lang w:val="en-US"/>
+        </w:rPr>
+        <w:t xml:space="preserve"> Updated by VIS.</w:t>
       </w:r>
     </w:p>
     <w:p>
@@ -3598,7 +3122,7 @@
 
 <file path=word/endnotes.xml><?xml version="1.0" encoding="utf-8"?>
 <w:endnotes xmlns:ve="http://schemas.openxmlformats.org/markup-compatibility/2006" xmlns:o="urn:schemas-microsoft-com:office:office" xmlns:r="http://schemas.openxmlformats.org/officeDocument/2006/relationships" xmlns:m="http://schemas.openxmlformats.org/officeDocument/2006/math" xmlns:v="urn:schemas-microsoft-com:vml" xmlns:wp="http://schemas.openxmlformats.org/drawingml/2006/wordprocessingDrawing" xmlns:w10="urn:schemas-microsoft-com:office:word" xmlns:w="http://schemas.openxmlformats.org/wordprocessingml/2006/main" xmlns:wne="http://schemas.microsoft.com/office/word/2006/wordml">
-  <w:endnote w:type="separator" w:id="-1">
+  <w:endnote w:type="separator" w:id="0">
     <w:p>
       <w:pPr>
         <w:spacing w:after="0" w:line="240" w:lineRule="auto"/>
@@ -3608,7 +3132,7 @@
       </w:r>
     </w:p>
   </w:endnote>
-  <w:endnote w:type="continuationSeparator" w:id="0">
+  <w:endnote w:type="continuationSeparator" w:id="1">
     <w:p>
       <w:pPr>
         <w:spacing w:after="0" w:line="240" w:lineRule="auto"/>
@@ -3672,7 +3196,7 @@
 
 <file path=word/footnotes.xml><?xml version="1.0" encoding="utf-8"?>
 <w:footnotes xmlns:ve="http://schemas.openxmlformats.org/markup-compatibility/2006" xmlns:o="urn:schemas-microsoft-com:office:office" xmlns:r="http://schemas.openxmlformats.org/officeDocument/2006/relationships" xmlns:m="http://schemas.openxmlformats.org/officeDocument/2006/math" xmlns:v="urn:schemas-microsoft-com:vml" xmlns:wp="http://schemas.openxmlformats.org/drawingml/2006/wordprocessingDrawing" xmlns:w10="urn:schemas-microsoft-com:office:word" xmlns:w="http://schemas.openxmlformats.org/wordprocessingml/2006/main" xmlns:wne="http://schemas.microsoft.com/office/word/2006/wordml">
-  <w:footnote w:type="separator" w:id="-1">
+  <w:footnote w:type="separator" w:id="0">
     <w:p>
       <w:pPr>
         <w:spacing w:after="0" w:line="240" w:lineRule="auto"/>
@@ -3682,7 +3206,7 @@
       </w:r>
     </w:p>
   </w:footnote>
-  <w:footnote w:type="continuationSeparator" w:id="0">
+  <w:footnote w:type="continuationSeparator" w:id="1">
     <w:p>
       <w:pPr>
         <w:spacing w:after="0" w:line="240" w:lineRule="auto"/>
@@ -3745,15 +3269,15 @@
         <w:lang w:val="en-US"/>
       </w:rPr>
       <w:tab/>
+      <w:t>Inci</w:t>
     </w:r>
-    <w:proofErr w:type="spellStart"/>
     <w:r>
       <w:rPr>
         <w:sz w:val="18"/>
         <w:szCs w:val="30"/>
         <w:lang w:val="en-US"/>
       </w:rPr>
-      <w:t>Inci</w:t>
+      <w:t>rli</w:t>
     </w:r>
     <w:r>
       <w:rPr>
@@ -3761,17 +3285,8 @@
         <w:szCs w:val="30"/>
         <w:lang w:val="en-US"/>
       </w:rPr>
-      <w:t>rli</w:t>
-    </w:r>
-    <w:r>
-      <w:rPr>
-        <w:sz w:val="18"/>
-        <w:szCs w:val="30"/>
-        <w:lang w:val="en-US"/>
-      </w:rPr>
       <w:t>k</w:t>
     </w:r>
-    <w:proofErr w:type="spellEnd"/>
   </w:p>
   <w:p>
     <w:pPr>

</xml_diff>

<commit_message>
chg: Update to JAOP and AOD
</commit_message>
<xml_diff>
--- a/UNDER DEVELOPMENT/OPAR JFACC JOINT AIR OPERATIONS PLAN.docx
+++ b/UNDER DEVELOPMENT/OPAR JFACC JOINT AIR OPERATIONS PLAN.docx
@@ -466,6 +466,15 @@
     </w:p>
     <w:p>
       <w:pPr>
+        <w:pStyle w:val="Ingenmellomrom"/>
+        <w:numPr>
+          <w:ilvl w:val="0"/>
+          <w:numId w:val="15"/>
+        </w:numPr>
+      </w:pPr>
+    </w:p>
+    <w:p>
+      <w:pPr>
         <w:pStyle w:val="Overskrift2"/>
         <w:rPr>
           <w:rFonts w:eastAsia="Times New Roman"/>
@@ -493,7 +502,25 @@
         <w:rPr>
           <w:lang w:val="en-US"/>
         </w:rPr>
-        <w:t>Establish and maintain air superiority over Turkey and Israel</w:t>
+        <w:t>Establish and maintain air superiority over Turkey</w:t>
+      </w:r>
+      <w:r>
+        <w:rPr>
+          <w:lang w:val="en-US"/>
+        </w:rPr>
+        <w:t xml:space="preserve"> (a) </w:t>
+      </w:r>
+      <w:r>
+        <w:rPr>
+          <w:lang w:val="en-US"/>
+        </w:rPr>
+        <w:t xml:space="preserve"> and Israel</w:t>
+      </w:r>
+      <w:r>
+        <w:rPr>
+          <w:lang w:val="en-US"/>
+        </w:rPr>
+        <w:t xml:space="preserve"> (b)</w:t>
       </w:r>
       <w:r>
         <w:rPr>
@@ -1025,6 +1052,439 @@
       </w:pPr>
       <w:r>
         <w:rPr>
+          <w:lang w:val="en-US"/>
+        </w:rPr>
+        <w:t>Phase 1</w:t>
+      </w:r>
+      <w:r>
+        <w:rPr>
+          <w:lang w:val="en-US"/>
+        </w:rPr>
+        <w:t>.</w:t>
+      </w:r>
+      <w:r>
+        <w:rPr>
+          <w:rFonts w:eastAsia="Times New Roman"/>
+          <w:lang w:val="en-US"/>
+        </w:rPr>
+        <w:t xml:space="preserve"> </w:t>
+      </w:r>
+      <w:r>
+        <w:rPr>
+          <w:rFonts w:eastAsia="Times New Roman"/>
+          <w:lang w:val="en-US"/>
+        </w:rPr>
+        <w:t>Shaping</w:t>
+      </w:r>
+      <w:r>
+        <w:rPr>
+          <w:rFonts w:eastAsia="Times New Roman"/>
+          <w:lang w:val="en-US"/>
+        </w:rPr>
+        <w:t xml:space="preserve"> </w:t>
+      </w:r>
+    </w:p>
+    <w:p>
+      <w:pPr>
+        <w:pStyle w:val="Ingenmellomrom"/>
+        <w:rPr>
+          <w:rFonts w:eastAsia="Times New Roman"/>
+          <w:lang w:val="en-US"/>
+        </w:rPr>
+      </w:pPr>
+      <w:r>
+        <w:rPr>
+          <w:rFonts w:eastAsia="Times New Roman"/>
+          <w:lang w:val="en-US"/>
+        </w:rPr>
+        <w:t xml:space="preserve">In phase 1.1 focus of the air operations will be the conduct DCA in order to protect own assets and stop Syrian aggression from the air in Turkish and Israeli airspace in order to protect own ground forces from Syrian air attacks. </w:t>
+      </w:r>
+    </w:p>
+    <w:p>
+      <w:pPr>
+        <w:pStyle w:val="Ingenmellomrom"/>
+        <w:rPr>
+          <w:rFonts w:eastAsia="Times New Roman"/>
+          <w:lang w:val="en-US"/>
+        </w:rPr>
+      </w:pPr>
+      <w:r>
+        <w:rPr>
+          <w:rFonts w:eastAsia="Times New Roman"/>
+          <w:lang w:val="en-US"/>
+        </w:rPr>
+        <w:t>Support to own ground forces by attacking Syrian ground forces in Israel and Turkey will continue.</w:t>
+      </w:r>
+    </w:p>
+    <w:p>
+      <w:pPr>
+        <w:pStyle w:val="Ingenmellomrom"/>
+        <w:rPr>
+          <w:rFonts w:eastAsia="Times New Roman"/>
+          <w:lang w:val="en-US"/>
+        </w:rPr>
+      </w:pPr>
+    </w:p>
+    <w:p>
+      <w:pPr>
+        <w:pStyle w:val="Ingenmellomrom"/>
+        <w:rPr>
+          <w:rFonts w:eastAsia="Times New Roman"/>
+          <w:lang w:val="en-US"/>
+        </w:rPr>
+      </w:pPr>
+      <w:r>
+        <w:rPr>
+          <w:rFonts w:eastAsia="Times New Roman"/>
+          <w:lang w:val="en-US"/>
+        </w:rPr>
+        <w:t xml:space="preserve">In phase 1.2 focus will shift from DCA to OCA in order to </w:t>
+      </w:r>
+      <w:r>
+        <w:rPr>
+          <w:rFonts w:eastAsia="Times New Roman"/>
+          <w:lang w:val="en-US"/>
+        </w:rPr>
+        <w:t xml:space="preserve">reduce Syrian ability to project power from </w:t>
+      </w:r>
+      <w:r>
+        <w:rPr>
+          <w:rFonts w:eastAsia="Times New Roman"/>
+          <w:lang w:val="en-US"/>
+        </w:rPr>
+        <w:t>the air into Turkey and Israel.</w:t>
+      </w:r>
+    </w:p>
+    <w:p>
+      <w:pPr>
+        <w:pStyle w:val="Ingenmellomrom"/>
+        <w:rPr>
+          <w:rFonts w:eastAsia="Times New Roman"/>
+          <w:lang w:val="en-US"/>
+        </w:rPr>
+      </w:pPr>
+      <w:r>
+        <w:rPr>
+          <w:rFonts w:eastAsia="Times New Roman"/>
+          <w:lang w:val="en-US"/>
+        </w:rPr>
+        <w:t>DCA operations will continue to protect own ground forces from Syrian air attacks.</w:t>
+      </w:r>
+    </w:p>
+    <w:p>
+      <w:pPr>
+        <w:pStyle w:val="Ingenmellomrom"/>
+        <w:rPr>
+          <w:rFonts w:eastAsia="Times New Roman"/>
+          <w:lang w:val="en-US"/>
+        </w:rPr>
+      </w:pPr>
+      <w:r>
+        <w:rPr>
+          <w:rFonts w:eastAsia="Times New Roman"/>
+          <w:lang w:val="en-US"/>
+        </w:rPr>
+        <w:t>Support to own ground forces by attacking Syrian ground forces in Israel and Turkey will continue.</w:t>
+      </w:r>
+    </w:p>
+    <w:p>
+      <w:pPr>
+        <w:pStyle w:val="Ingenmellomrom"/>
+        <w:rPr>
+          <w:rFonts w:eastAsia="Times New Roman"/>
+          <w:lang w:val="en-US"/>
+        </w:rPr>
+      </w:pPr>
+    </w:p>
+    <w:p>
+      <w:pPr>
+        <w:pStyle w:val="Overskrift3"/>
+        <w:rPr>
+          <w:rFonts w:eastAsia="Times New Roman"/>
+          <w:lang w:val="en-US"/>
+        </w:rPr>
+      </w:pPr>
+      <w:r>
+        <w:rPr>
+          <w:lang w:val="en-US"/>
+        </w:rPr>
+        <w:lastRenderedPageBreak/>
+        <w:t>Phase 2</w:t>
+      </w:r>
+      <w:r>
+        <w:rPr>
+          <w:lang w:val="en-US"/>
+        </w:rPr>
+        <w:t>.</w:t>
+      </w:r>
+      <w:r>
+        <w:rPr>
+          <w:rFonts w:eastAsia="Times New Roman"/>
+          <w:lang w:val="en-US"/>
+        </w:rPr>
+        <w:t xml:space="preserve"> </w:t>
+      </w:r>
+      <w:r>
+        <w:rPr>
+          <w:rFonts w:eastAsia="Times New Roman"/>
+          <w:lang w:val="en-US"/>
+        </w:rPr>
+        <w:t>Decisive action</w:t>
+      </w:r>
+      <w:r>
+        <w:rPr>
+          <w:rFonts w:eastAsia="Times New Roman"/>
+          <w:lang w:val="en-US"/>
+        </w:rPr>
+        <w:t xml:space="preserve"> </w:t>
+      </w:r>
+    </w:p>
+    <w:p>
+      <w:pPr>
+        <w:pStyle w:val="Ingenmellomrom"/>
+        <w:rPr>
+          <w:rFonts w:eastAsia="Times New Roman"/>
+          <w:lang w:val="en-US"/>
+        </w:rPr>
+      </w:pPr>
+      <w:r>
+        <w:rPr>
+          <w:rFonts w:eastAsia="Times New Roman"/>
+          <w:lang w:val="en-US"/>
+        </w:rPr>
+        <w:t>In phase 2.1 focus of the air operations will be the continuation of OCA to achieve air superiority over own ground forces and defeat the Syrian air defenses in order to set conditions for air interdiction operations.</w:t>
+      </w:r>
+    </w:p>
+    <w:p>
+      <w:pPr>
+        <w:pStyle w:val="Ingenmellomrom"/>
+        <w:rPr>
+          <w:rFonts w:eastAsia="Times New Roman"/>
+          <w:lang w:val="en-US"/>
+        </w:rPr>
+      </w:pPr>
+      <w:r>
+        <w:rPr>
+          <w:rFonts w:eastAsia="Times New Roman"/>
+          <w:lang w:val="en-US"/>
+        </w:rPr>
+        <w:t>Support to own ground forces by attacking the Syrian ground forces will continue as own ground force commences their attack into Syria in this phase.</w:t>
+      </w:r>
+    </w:p>
+    <w:p>
+      <w:pPr>
+        <w:pStyle w:val="Ingenmellomrom"/>
+        <w:rPr>
+          <w:rFonts w:eastAsia="Times New Roman"/>
+          <w:lang w:val="en-US"/>
+        </w:rPr>
+      </w:pPr>
+      <w:r>
+        <w:rPr>
+          <w:rFonts w:eastAsia="Times New Roman"/>
+          <w:lang w:val="en-US"/>
+        </w:rPr>
+        <w:t>DCA operations will continue to protect own ground forces from Syrian air attacks.</w:t>
+      </w:r>
+    </w:p>
+    <w:p>
+      <w:pPr>
+        <w:pStyle w:val="Ingenmellomrom"/>
+        <w:rPr>
+          <w:rFonts w:eastAsia="Times New Roman"/>
+          <w:lang w:val="en-US"/>
+        </w:rPr>
+      </w:pPr>
+    </w:p>
+    <w:p>
+      <w:pPr>
+        <w:pStyle w:val="Ingenmellomrom"/>
+        <w:rPr>
+          <w:rFonts w:eastAsia="Times New Roman"/>
+          <w:lang w:val="en-US"/>
+        </w:rPr>
+      </w:pPr>
+    </w:p>
+    <w:p>
+      <w:pPr>
+        <w:pStyle w:val="Ingenmellomrom"/>
+        <w:rPr>
+          <w:rFonts w:eastAsia="Times New Roman"/>
+          <w:lang w:val="en-US"/>
+        </w:rPr>
+      </w:pPr>
+      <w:r>
+        <w:rPr>
+          <w:rFonts w:eastAsia="Times New Roman"/>
+          <w:lang w:val="en-US"/>
+        </w:rPr>
+        <w:t>In phase 2.2 focus of the air operations will shift from OCA to Air Interdiction in order to destroy the long term Syrian ability to conduct offensives in the region.</w:t>
+      </w:r>
+    </w:p>
+    <w:p>
+      <w:pPr>
+        <w:pStyle w:val="Ingenmellomrom"/>
+        <w:rPr>
+          <w:rFonts w:eastAsia="Times New Roman"/>
+          <w:lang w:val="en-US"/>
+        </w:rPr>
+      </w:pPr>
+      <w:r>
+        <w:rPr>
+          <w:rFonts w:eastAsia="Times New Roman"/>
+          <w:lang w:val="en-US"/>
+        </w:rPr>
+        <w:t xml:space="preserve"> Support to own ground forces by attacking the Syrian ground forces will continue as own ground force </w:t>
+      </w:r>
+      <w:r>
+        <w:rPr>
+          <w:rFonts w:eastAsia="Times New Roman"/>
+          <w:lang w:val="en-US"/>
+        </w:rPr>
+        <w:t>continues their</w:t>
+      </w:r>
+      <w:r>
+        <w:rPr>
+          <w:rFonts w:eastAsia="Times New Roman"/>
+          <w:lang w:val="en-US"/>
+        </w:rPr>
+        <w:t xml:space="preserve"> attack into Syria.</w:t>
+      </w:r>
+    </w:p>
+    <w:p>
+      <w:pPr>
+        <w:pStyle w:val="Ingenmellomrom"/>
+        <w:rPr>
+          <w:rFonts w:eastAsia="Times New Roman"/>
+          <w:lang w:val="en-US"/>
+        </w:rPr>
+      </w:pPr>
+      <w:r>
+        <w:rPr>
+          <w:rFonts w:eastAsia="Times New Roman"/>
+          <w:lang w:val="en-US"/>
+        </w:rPr>
+        <w:t>DCA operations will continue to protect high value assets such as AWACS, Carrier or tankers.</w:t>
+      </w:r>
+    </w:p>
+    <w:p>
+      <w:pPr>
+        <w:pStyle w:val="Ingenmellomrom"/>
+        <w:rPr>
+          <w:rFonts w:eastAsia="Times New Roman"/>
+          <w:lang w:val="en-US"/>
+        </w:rPr>
+      </w:pPr>
+    </w:p>
+    <w:p>
+      <w:pPr>
+        <w:pStyle w:val="Ingenmellomrom"/>
+        <w:rPr>
+          <w:rFonts w:eastAsia="Times New Roman"/>
+          <w:lang w:val="en-US"/>
+        </w:rPr>
+      </w:pPr>
+    </w:p>
+    <w:p>
+      <w:pPr>
+        <w:pStyle w:val="Overskrift3"/>
+        <w:rPr>
+          <w:rFonts w:eastAsia="Times New Roman"/>
+          <w:lang w:val="en-US"/>
+        </w:rPr>
+      </w:pPr>
+      <w:r>
+        <w:rPr>
+          <w:lang w:val="en-US"/>
+        </w:rPr>
+        <w:t>Phase 3</w:t>
+      </w:r>
+      <w:r>
+        <w:rPr>
+          <w:lang w:val="en-US"/>
+        </w:rPr>
+        <w:t>.</w:t>
+      </w:r>
+      <w:r>
+        <w:rPr>
+          <w:rFonts w:eastAsia="Times New Roman"/>
+          <w:lang w:val="en-US"/>
+        </w:rPr>
+        <w:t xml:space="preserve"> </w:t>
+      </w:r>
+      <w:r>
+        <w:rPr>
+          <w:rFonts w:eastAsia="Times New Roman"/>
+          <w:lang w:val="en-US"/>
+        </w:rPr>
+        <w:t>Stabilization</w:t>
+      </w:r>
+      <w:r>
+        <w:rPr>
+          <w:rFonts w:eastAsia="Times New Roman"/>
+          <w:lang w:val="en-US"/>
+        </w:rPr>
+        <w:t xml:space="preserve"> </w:t>
+      </w:r>
+    </w:p>
+    <w:p>
+      <w:pPr>
+        <w:pStyle w:val="Ingenmellomrom"/>
+        <w:rPr>
+          <w:lang w:val="en-US"/>
+        </w:rPr>
+      </w:pPr>
+      <w:r>
+        <w:rPr>
+          <w:lang w:val="en-US"/>
+        </w:rPr>
+        <w:t>In phase 3.1 primary focus will be to support own ground forces conducting counter insurgency operations as Syrian Air forces is defeated and Syrian ground forces offensive capability have been destroyed.</w:t>
+      </w:r>
+    </w:p>
+    <w:p>
+      <w:pPr>
+        <w:pStyle w:val="Ingenmellomrom"/>
+        <w:rPr>
+          <w:rFonts w:eastAsia="Times New Roman"/>
+          <w:lang w:val="en-US"/>
+        </w:rPr>
+      </w:pPr>
+      <w:r>
+        <w:rPr>
+          <w:rFonts w:eastAsia="Times New Roman"/>
+          <w:lang w:val="en-US"/>
+        </w:rPr>
+        <w:t>DCA operations will continue to protect high value assets such as AWACS, Carrier or tankers.</w:t>
+      </w:r>
+    </w:p>
+    <w:p>
+      <w:pPr>
+        <w:pStyle w:val="Ingenmellomrom"/>
+        <w:rPr>
+          <w:rFonts w:eastAsia="Times New Roman"/>
+          <w:lang w:val="en-US"/>
+        </w:rPr>
+      </w:pPr>
+    </w:p>
+    <w:p>
+      <w:pPr>
+        <w:pStyle w:val="Ingenmellomrom"/>
+        <w:rPr>
+          <w:rFonts w:eastAsia="Times New Roman"/>
+          <w:lang w:val="en-US"/>
+        </w:rPr>
+      </w:pPr>
+    </w:p>
+    <w:p>
+      <w:pPr>
+        <w:pStyle w:val="Overskrift3"/>
+        <w:rPr>
+          <w:rFonts w:eastAsia="Times New Roman"/>
+          <w:lang w:val="en-US"/>
+        </w:rPr>
+      </w:pPr>
+      <w:r>
+        <w:rPr>
           <w:rFonts w:eastAsia="Times New Roman"/>
           <w:lang w:val="en-US"/>
         </w:rPr>
@@ -1269,424 +1729,10 @@
       <w:pPr>
         <w:pStyle w:val="Ingenmellomrom"/>
         <w:rPr>
-          <w:lang w:val="en-US"/>
-        </w:rPr>
-      </w:pPr>
-    </w:p>
-    <w:p>
-      <w:pPr>
-        <w:pStyle w:val="Overskrift3"/>
-        <w:rPr>
-          <w:rFonts w:eastAsia="Times New Roman"/>
-          <w:lang w:val="en-US"/>
-        </w:rPr>
-      </w:pPr>
-      <w:r>
-        <w:rPr>
-          <w:lang w:val="en-US"/>
-        </w:rPr>
-        <w:lastRenderedPageBreak/>
-        <w:t>Phase 1</w:t>
-      </w:r>
-      <w:r>
-        <w:rPr>
-          <w:lang w:val="en-US"/>
-        </w:rPr>
-        <w:t>.</w:t>
-      </w:r>
-      <w:r>
-        <w:rPr>
-          <w:rFonts w:eastAsia="Times New Roman"/>
-          <w:lang w:val="en-US"/>
-        </w:rPr>
-        <w:t xml:space="preserve"> </w:t>
-      </w:r>
-      <w:r>
-        <w:rPr>
-          <w:rFonts w:eastAsia="Times New Roman"/>
-          <w:lang w:val="en-US"/>
-        </w:rPr>
-        <w:t>Shaping</w:t>
-      </w:r>
-      <w:r>
-        <w:rPr>
-          <w:rFonts w:eastAsia="Times New Roman"/>
-          <w:lang w:val="en-US"/>
-        </w:rPr>
-        <w:t xml:space="preserve"> </w:t>
-      </w:r>
-    </w:p>
-    <w:p>
-      <w:pPr>
-        <w:pStyle w:val="Ingenmellomrom"/>
-        <w:rPr>
-          <w:rFonts w:eastAsia="Times New Roman"/>
-          <w:lang w:val="en-US"/>
-        </w:rPr>
-      </w:pPr>
-      <w:r>
-        <w:rPr>
-          <w:rFonts w:eastAsia="Times New Roman"/>
-          <w:lang w:val="en-US"/>
-        </w:rPr>
-        <w:t xml:space="preserve">In phase 1.1 focus of the air operations will be the conduct DCA in order to protect own assets and stop Syrian aggression from the air in Turkish and Israeli airspace in order to protect own ground forces from Syrian air attacks. </w:t>
-      </w:r>
-    </w:p>
-    <w:p>
-      <w:pPr>
-        <w:pStyle w:val="Ingenmellomrom"/>
-        <w:rPr>
-          <w:rFonts w:eastAsia="Times New Roman"/>
-          <w:lang w:val="en-US"/>
-        </w:rPr>
-      </w:pPr>
-      <w:r>
-        <w:rPr>
-          <w:rFonts w:eastAsia="Times New Roman"/>
-          <w:lang w:val="en-US"/>
-        </w:rPr>
-        <w:t>Support to own ground forces by attacking Syrian ground forces in Israel and Turkey will continue.</w:t>
-      </w:r>
-    </w:p>
-    <w:p>
-      <w:pPr>
-        <w:pStyle w:val="Ingenmellomrom"/>
-        <w:rPr>
-          <w:rFonts w:eastAsia="Times New Roman"/>
-          <w:lang w:val="en-US"/>
-        </w:rPr>
-      </w:pPr>
-    </w:p>
-    <w:p>
-      <w:pPr>
-        <w:pStyle w:val="Ingenmellomrom"/>
-        <w:rPr>
-          <w:rFonts w:eastAsia="Times New Roman"/>
-          <w:lang w:val="en-US"/>
-        </w:rPr>
-      </w:pPr>
-      <w:r>
-        <w:rPr>
-          <w:rFonts w:eastAsia="Times New Roman"/>
-          <w:lang w:val="en-US"/>
-        </w:rPr>
-        <w:t xml:space="preserve">In phase 1.2 focus will shift from DCA to OCA in order to </w:t>
-      </w:r>
-      <w:r>
-        <w:rPr>
-          <w:rFonts w:eastAsia="Times New Roman"/>
-          <w:lang w:val="en-US"/>
-        </w:rPr>
-        <w:t xml:space="preserve">reduce Syrian ability to project power from </w:t>
-      </w:r>
-      <w:r>
-        <w:rPr>
-          <w:rFonts w:eastAsia="Times New Roman"/>
-          <w:lang w:val="en-US"/>
-        </w:rPr>
-        <w:t>the air into Turkey and Israel.</w:t>
-      </w:r>
-    </w:p>
-    <w:p>
-      <w:pPr>
-        <w:pStyle w:val="Ingenmellomrom"/>
-        <w:rPr>
-          <w:rFonts w:eastAsia="Times New Roman"/>
-          <w:lang w:val="en-US"/>
-        </w:rPr>
-      </w:pPr>
-      <w:r>
-        <w:rPr>
-          <w:rFonts w:eastAsia="Times New Roman"/>
-          <w:lang w:val="en-US"/>
-        </w:rPr>
-        <w:t>DCA operations will continue to protect own ground forces from Syrian air attacks.</w:t>
-      </w:r>
-    </w:p>
-    <w:p>
-      <w:pPr>
-        <w:pStyle w:val="Ingenmellomrom"/>
-        <w:rPr>
-          <w:rFonts w:eastAsia="Times New Roman"/>
-          <w:lang w:val="en-US"/>
-        </w:rPr>
-      </w:pPr>
-      <w:r>
-        <w:rPr>
-          <w:rFonts w:eastAsia="Times New Roman"/>
-          <w:lang w:val="en-US"/>
-        </w:rPr>
-        <w:t>Support to own ground forces by attacking Syrian ground forces in Israel and Turkey will continue.</w:t>
-      </w:r>
-    </w:p>
-    <w:p>
-      <w:pPr>
-        <w:pStyle w:val="Ingenmellomrom"/>
-        <w:rPr>
-          <w:rFonts w:eastAsia="Times New Roman"/>
-          <w:lang w:val="en-US"/>
-        </w:rPr>
-      </w:pPr>
-    </w:p>
-    <w:p>
-      <w:pPr>
-        <w:pStyle w:val="Overskrift3"/>
-        <w:rPr>
-          <w:rFonts w:eastAsia="Times New Roman"/>
-          <w:lang w:val="en-US"/>
-        </w:rPr>
-      </w:pPr>
-      <w:r>
-        <w:rPr>
-          <w:lang w:val="en-US"/>
-        </w:rPr>
-        <w:t>Phase 2</w:t>
-      </w:r>
-      <w:r>
-        <w:rPr>
-          <w:lang w:val="en-US"/>
-        </w:rPr>
-        <w:t>.</w:t>
-      </w:r>
-      <w:r>
-        <w:rPr>
-          <w:rFonts w:eastAsia="Times New Roman"/>
-          <w:lang w:val="en-US"/>
-        </w:rPr>
-        <w:t xml:space="preserve"> </w:t>
-      </w:r>
-      <w:r>
-        <w:rPr>
-          <w:rFonts w:eastAsia="Times New Roman"/>
-          <w:lang w:val="en-US"/>
-        </w:rPr>
-        <w:t>Decisive action</w:t>
-      </w:r>
-      <w:r>
-        <w:rPr>
-          <w:rFonts w:eastAsia="Times New Roman"/>
-          <w:lang w:val="en-US"/>
-        </w:rPr>
-        <w:t xml:space="preserve"> </w:t>
-      </w:r>
-    </w:p>
-    <w:p>
-      <w:pPr>
-        <w:pStyle w:val="Ingenmellomrom"/>
-        <w:rPr>
-          <w:rFonts w:eastAsia="Times New Roman"/>
-          <w:lang w:val="en-US"/>
-        </w:rPr>
-      </w:pPr>
-      <w:r>
-        <w:rPr>
-          <w:rFonts w:eastAsia="Times New Roman"/>
-          <w:lang w:val="en-US"/>
-        </w:rPr>
-        <w:t>In phase 2.1 focus of the air operations will be the continuation of OCA to achieve air superiority over own ground forces and defeat the Syrian air defenses in order to set conditions for air interdiction operations.</w:t>
-      </w:r>
-    </w:p>
-    <w:p>
-      <w:pPr>
-        <w:pStyle w:val="Ingenmellomrom"/>
-        <w:rPr>
-          <w:rFonts w:eastAsia="Times New Roman"/>
-          <w:lang w:val="en-US"/>
-        </w:rPr>
-      </w:pPr>
-      <w:r>
-        <w:rPr>
-          <w:rFonts w:eastAsia="Times New Roman"/>
-          <w:lang w:val="en-US"/>
-        </w:rPr>
-        <w:t>Support to own ground forces by attacking the Syrian ground forces will continue as own ground force commences their attack into Syria in this phase.</w:t>
-      </w:r>
-    </w:p>
-    <w:p>
-      <w:pPr>
-        <w:pStyle w:val="Ingenmellomrom"/>
-        <w:rPr>
-          <w:rFonts w:eastAsia="Times New Roman"/>
-          <w:lang w:val="en-US"/>
-        </w:rPr>
-      </w:pPr>
-      <w:r>
-        <w:rPr>
-          <w:rFonts w:eastAsia="Times New Roman"/>
-          <w:lang w:val="en-US"/>
-        </w:rPr>
-        <w:t>DCA operations will continue to protect own ground forces from Syrian air attacks.</w:t>
-      </w:r>
-    </w:p>
-    <w:p>
-      <w:pPr>
-        <w:pStyle w:val="Ingenmellomrom"/>
-        <w:rPr>
-          <w:rFonts w:eastAsia="Times New Roman"/>
-          <w:lang w:val="en-US"/>
-        </w:rPr>
-      </w:pPr>
-    </w:p>
-    <w:p>
-      <w:pPr>
-        <w:pStyle w:val="Ingenmellomrom"/>
-        <w:rPr>
-          <w:rFonts w:eastAsia="Times New Roman"/>
-          <w:lang w:val="en-US"/>
-        </w:rPr>
-      </w:pPr>
-    </w:p>
-    <w:p>
-      <w:pPr>
-        <w:pStyle w:val="Ingenmellomrom"/>
-        <w:rPr>
-          <w:rFonts w:eastAsia="Times New Roman"/>
-          <w:lang w:val="en-US"/>
-        </w:rPr>
-      </w:pPr>
-      <w:r>
-        <w:rPr>
-          <w:rFonts w:eastAsia="Times New Roman"/>
-          <w:lang w:val="en-US"/>
-        </w:rPr>
-        <w:t>In phase 2.2 focus of the air operations will shift from OCA to Air Interdiction in order to destroy the long term Syrian ability to conduct offensives in the region.</w:t>
-      </w:r>
-    </w:p>
-    <w:p>
-      <w:pPr>
-        <w:pStyle w:val="Ingenmellomrom"/>
-        <w:rPr>
-          <w:rFonts w:eastAsia="Times New Roman"/>
-          <w:lang w:val="en-US"/>
-        </w:rPr>
-      </w:pPr>
-      <w:r>
-        <w:rPr>
-          <w:rFonts w:eastAsia="Times New Roman"/>
-          <w:lang w:val="en-US"/>
-        </w:rPr>
-        <w:t xml:space="preserve"> Support to own ground forces by attacking the Syrian ground forces will continue as own ground force </w:t>
-      </w:r>
-      <w:r>
-        <w:rPr>
-          <w:rFonts w:eastAsia="Times New Roman"/>
-          <w:lang w:val="en-US"/>
-        </w:rPr>
-        <w:t>continues their</w:t>
-      </w:r>
-      <w:r>
-        <w:rPr>
-          <w:rFonts w:eastAsia="Times New Roman"/>
-          <w:lang w:val="en-US"/>
-        </w:rPr>
-        <w:t xml:space="preserve"> attack into Syria.</w:t>
-      </w:r>
-    </w:p>
-    <w:p>
-      <w:pPr>
-        <w:pStyle w:val="Ingenmellomrom"/>
-        <w:rPr>
-          <w:rFonts w:eastAsia="Times New Roman"/>
-          <w:lang w:val="en-US"/>
-        </w:rPr>
-      </w:pPr>
-      <w:r>
-        <w:rPr>
-          <w:rFonts w:eastAsia="Times New Roman"/>
-          <w:lang w:val="en-US"/>
-        </w:rPr>
-        <w:t>DCA operations will continue to protect high value assets such as AWACS, Carrier or tankers.</w:t>
-      </w:r>
-    </w:p>
-    <w:p>
-      <w:pPr>
-        <w:pStyle w:val="Ingenmellomrom"/>
-        <w:rPr>
-          <w:rFonts w:eastAsia="Times New Roman"/>
-          <w:lang w:val="en-US"/>
-        </w:rPr>
-      </w:pPr>
-    </w:p>
-    <w:p>
-      <w:pPr>
-        <w:pStyle w:val="Ingenmellomrom"/>
-        <w:rPr>
-          <w:rFonts w:eastAsia="Times New Roman"/>
-          <w:lang w:val="en-US"/>
-        </w:rPr>
-      </w:pPr>
-    </w:p>
-    <w:p>
-      <w:pPr>
-        <w:pStyle w:val="Overskrift3"/>
-        <w:rPr>
-          <w:rFonts w:eastAsia="Times New Roman"/>
-          <w:lang w:val="en-US"/>
-        </w:rPr>
-      </w:pPr>
-      <w:r>
-        <w:rPr>
-          <w:lang w:val="en-US"/>
-        </w:rPr>
-        <w:t>Phase 3</w:t>
-      </w:r>
-      <w:r>
-        <w:rPr>
-          <w:lang w:val="en-US"/>
-        </w:rPr>
-        <w:t>.</w:t>
-      </w:r>
-      <w:r>
-        <w:rPr>
-          <w:rFonts w:eastAsia="Times New Roman"/>
-          <w:lang w:val="en-US"/>
-        </w:rPr>
-        <w:t xml:space="preserve"> </w:t>
-      </w:r>
-      <w:r>
-        <w:rPr>
-          <w:rFonts w:eastAsia="Times New Roman"/>
-          <w:lang w:val="en-US"/>
-        </w:rPr>
-        <w:t>Stabilization</w:t>
-      </w:r>
-      <w:r>
-        <w:rPr>
-          <w:rFonts w:eastAsia="Times New Roman"/>
-          <w:lang w:val="en-US"/>
-        </w:rPr>
-        <w:t xml:space="preserve"> </w:t>
-      </w:r>
-    </w:p>
-    <w:p>
-      <w:pPr>
-        <w:pStyle w:val="Ingenmellomrom"/>
-        <w:rPr>
-          <w:lang w:val="en-US"/>
-        </w:rPr>
-      </w:pPr>
-      <w:r>
-        <w:rPr>
-          <w:lang w:val="en-US"/>
-        </w:rPr>
-        <w:t>In phase 3.1 primary focus will be to support own ground forces conducting counter insurgency operations as Syrian Air forces is defeated and Syrian ground forces offensive capability have been destroyed.</w:t>
-      </w:r>
-    </w:p>
-    <w:p>
-      <w:pPr>
-        <w:pStyle w:val="Ingenmellomrom"/>
-        <w:rPr>
-          <w:rFonts w:eastAsia="Times New Roman"/>
-          <w:lang w:val="en-US"/>
-        </w:rPr>
-      </w:pPr>
-      <w:r>
-        <w:rPr>
-          <w:rFonts w:eastAsia="Times New Roman"/>
-          <w:lang w:val="en-US"/>
-        </w:rPr>
-        <w:t>DCA operations will continue to protect high value assets such as AWACS, Carrier or tankers.</w:t>
-      </w:r>
+          <w:rFonts w:eastAsia="Times New Roman"/>
+          <w:lang w:val="en-US"/>
+        </w:rPr>
+      </w:pPr>
     </w:p>
     <w:p>
       <w:pPr>
@@ -1884,6 +1930,7 @@
         <w:rPr>
           <w:lang w:val="en-US"/>
         </w:rPr>
+        <w:lastRenderedPageBreak/>
         <w:t>Deny military resupply capability.</w:t>
       </w:r>
     </w:p>
@@ -2833,7 +2880,21 @@
           <w:rFonts w:eastAsia="Times New Roman"/>
           <w:lang w:val="en-US"/>
         </w:rPr>
-        <w:t xml:space="preserve"> AOD D+1 will give guidance for ATO D+2.</w:t>
+        <w:t xml:space="preserve"> AOD D+</w:t>
+      </w:r>
+      <w:r>
+        <w:rPr>
+          <w:rFonts w:eastAsia="Times New Roman"/>
+          <w:lang w:val="en-US"/>
+        </w:rPr>
+        <w:t>1 will give guidance for ATO D+1</w:t>
+      </w:r>
+      <w:r>
+        <w:rPr>
+          <w:rFonts w:eastAsia="Times New Roman"/>
+          <w:lang w:val="en-US"/>
+        </w:rPr>
+        <w:t>.</w:t>
       </w:r>
     </w:p>
     <w:p>
@@ -2874,6 +2935,13 @@
           <w:lang w:val="en-US"/>
         </w:rPr>
         <w:t>(Daily= Per event. 1 event/1 day= 14 day cycle minimum</w:t>
+      </w:r>
+      <w:r>
+        <w:rPr>
+          <w:rFonts w:eastAsia="Times New Roman"/>
+          <w:lang w:val="en-US"/>
+        </w:rPr>
+        <w:t>)</w:t>
       </w:r>
     </w:p>
     <w:p>

</xml_diff>